<commit_message>
adding corrected version of syllabus
</commit_message>
<xml_diff>
--- a/Syllabus_New.docx
+++ b/Syllabus_New.docx
@@ -178,6 +178,7 @@
                 </w:placeholder>
                 <w:text/>
               </w:sdtPr>
+              <w:sdtEndPr/>
               <w:sdtContent>
                 <w:r>
                   <w:rPr>
@@ -226,6 +227,7 @@
                 </w:placeholder>
                 <w:text/>
               </w:sdtPr>
+              <w:sdtEndPr/>
               <w:sdtContent>
                 <w:r>
                   <w:rPr>
@@ -308,6 +310,7 @@
                 </w:placeholder>
                 <w:text/>
               </w:sdtPr>
+              <w:sdtEndPr/>
               <w:sdtContent>
                 <w:r>
                   <w:rPr>
@@ -385,6 +388,7 @@
                 </w:placeholder>
                 <w:text/>
               </w:sdtPr>
+              <w:sdtEndPr/>
               <w:sdtContent>
                 <w:r>
                   <w:rPr>
@@ -429,6 +433,7 @@
                 </w:placeholder>
                 <w:text/>
               </w:sdtPr>
+              <w:sdtEndPr/>
               <w:sdtContent>
                 <w:r>
                   <w:rPr>
@@ -498,6 +503,7 @@
                 </w:placeholder>
                 <w:text/>
               </w:sdtPr>
+              <w:sdtEndPr/>
               <w:sdtContent>
                 <w:r>
                   <w:rPr>
@@ -505,7 +511,7 @@
                     <w:sz w:val="22"/>
                     <w:szCs w:val="22"/>
                   </w:rPr>
-                  <w:t>Tuesdays</w:t>
+                  <w:t>Weds</w:t>
                 </w:r>
               </w:sdtContent>
             </w:sdt>
@@ -532,6 +538,7 @@
                 </w:placeholder>
                 <w:text/>
               </w:sdtPr>
+              <w:sdtEndPr/>
               <w:sdtContent>
                 <w:r>
                   <w:rPr>
@@ -574,6 +581,7 @@
                 </w:placeholder>
                 <w:text/>
               </w:sdtPr>
+              <w:sdtEndPr/>
               <w:sdtContent>
                 <w:r>
                   <w:rPr>
@@ -581,7 +589,7 @@
                     <w:sz w:val="22"/>
                     <w:szCs w:val="22"/>
                   </w:rPr>
-                  <w:t>Search 307</w:t>
+                  <w:t>TBD</w:t>
                 </w:r>
               </w:sdtContent>
             </w:sdt>
@@ -667,6 +675,7 @@
                 </w:placeholder>
                 <w:text/>
               </w:sdtPr>
+              <w:sdtEndPr/>
               <w:sdtContent>
                 <w:r>
                   <w:rPr>
@@ -709,6 +718,7 @@
                 </w:placeholder>
                 <w:text/>
               </w:sdtPr>
+              <w:sdtEndPr/>
               <w:sdtContent>
                 <w:r>
                   <w:rPr>
@@ -752,6 +762,7 @@
                 </w:placeholder>
                 <w:text/>
               </w:sdtPr>
+              <w:sdtEndPr/>
               <w:sdtContent/>
             </w:sdt>
           </w:p>
@@ -809,7 +820,7 @@
           <w:szCs w:val="22"/>
           <w:shd w:val="clear" w:color="auto" w:fill="FFFFFF"/>
         </w:rPr>
-        <w:t>This course will explore the Web markup languages, HTML, CS</w:t>
+        <w:t xml:space="preserve">This course will explore the Web </w:t>
       </w:r>
       <w:r>
         <w:rPr>
@@ -819,7 +830,7 @@
           <w:szCs w:val="22"/>
           <w:shd w:val="clear" w:color="auto" w:fill="FFFFFF"/>
         </w:rPr>
-        <w:t xml:space="preserve">S and Java Script, required for </w:t>
+        <w:t>languages</w:t>
       </w:r>
       <w:r>
         <w:rPr>
@@ -829,7 +840,27 @@
           <w:szCs w:val="22"/>
           <w:shd w:val="clear" w:color="auto" w:fill="FFFFFF"/>
         </w:rPr>
-        <w:t>advanced control of Web design. Students will be introduced to these languages through</w:t>
+        <w:t xml:space="preserve"> HTML, CS</w:t>
+      </w:r>
+      <w:r>
+        <w:rPr>
+          <w:rFonts w:ascii="Calibri" w:hAnsi="Calibri" w:cs="Calibri"/>
+          <w:color w:val="222222"/>
+          <w:sz w:val="22"/>
+          <w:szCs w:val="22"/>
+          <w:shd w:val="clear" w:color="auto" w:fill="FFFFFF"/>
+        </w:rPr>
+        <w:t xml:space="preserve">S, JavaScript, and Ruby on Rails. </w:t>
+      </w:r>
+      <w:r>
+        <w:rPr>
+          <w:rFonts w:ascii="Calibri" w:hAnsi="Calibri" w:cs="Calibri"/>
+          <w:color w:val="222222"/>
+          <w:sz w:val="22"/>
+          <w:szCs w:val="22"/>
+          <w:shd w:val="clear" w:color="auto" w:fill="FFFFFF"/>
+        </w:rPr>
+        <w:t xml:space="preserve"> Students will be introduced to these languages through</w:t>
       </w:r>
       <w:r>
         <w:rPr>
@@ -965,7 +996,24 @@
           <w:sz w:val="22"/>
           <w:szCs w:val="22"/>
         </w:rPr>
-        <w:t xml:space="preserve">Under the OSI model </w:t>
+        <w:t xml:space="preserve">Use GitHub to create an online development portfolio </w:t>
+      </w:r>
+    </w:p>
+    <w:p>
+      <w:pPr>
+        <w:rPr>
+          <w:rFonts w:ascii="Calibri" w:hAnsi="Calibri" w:cs="Calibri"/>
+          <w:sz w:val="22"/>
+          <w:szCs w:val="22"/>
+        </w:rPr>
+      </w:pPr>
+      <w:r>
+        <w:rPr>
+          <w:rFonts w:ascii="Calibri" w:hAnsi="Calibri" w:cs="Calibri"/>
+          <w:sz w:val="22"/>
+          <w:szCs w:val="22"/>
+        </w:rPr>
+        <w:t>Learn to use git to manage code repositories and track code versioning</w:t>
       </w:r>
     </w:p>
     <w:p>
@@ -1135,8 +1183,6 @@
           <w:szCs w:val="22"/>
         </w:rPr>
       </w:pPr>
-      <w:bookmarkStart w:id="0" w:name="_GoBack"/>
-      <w:bookmarkEnd w:id="0"/>
     </w:p>
     <w:p>
       <w:pPr>
@@ -1855,6 +1901,13 @@
                 <w:szCs w:val="22"/>
               </w:rPr>
             </w:pPr>
+            <w:r>
+              <w:rPr>
+                <w:rFonts w:ascii="Arial" w:hAnsi="Arial" w:cs="Arial"/>
+                <w:b/>
+              </w:rPr>
+              <w:t>Meeting Location</w:t>
+            </w:r>
           </w:p>
         </w:tc>
       </w:tr>
@@ -1901,7 +1954,7 @@
                 <w:rFonts w:ascii="Arial" w:hAnsi="Arial" w:cs="Arial"/>
                 <w:szCs w:val="24"/>
               </w:rPr>
-              <w:t>Overview of HTTP and the TCP/IP stack</w:t>
+              <w:t>Intro to GitHub, Primer on git for code versioning</w:t>
             </w:r>
             <w:r>
               <w:rPr>
@@ -1926,6 +1979,13 @@
                 <w:szCs w:val="22"/>
               </w:rPr>
             </w:pPr>
+            <w:r>
+              <w:rPr>
+                <w:rFonts w:ascii="Arial" w:hAnsi="Arial" w:cs="Arial"/>
+                <w:szCs w:val="24"/>
+              </w:rPr>
+              <w:t>Class Room</w:t>
+            </w:r>
           </w:p>
         </w:tc>
       </w:tr>
@@ -1972,7 +2032,7 @@
                 <w:rFonts w:ascii="Arial" w:hAnsi="Arial" w:cs="Arial"/>
                 <w:szCs w:val="24"/>
               </w:rPr>
-              <w:t>Apache and IIS, state of web servers and their supporting technology</w:t>
+              <w:t>Overview of HTTP and the TCP/IP stack , Apache and IIS, state of web servers and their supporting technology</w:t>
             </w:r>
           </w:p>
         </w:tc>
@@ -1990,6 +2050,13 @@
                 <w:szCs w:val="22"/>
               </w:rPr>
             </w:pPr>
+            <w:r>
+              <w:rPr>
+                <w:rFonts w:ascii="Arial" w:hAnsi="Arial" w:cs="Arial"/>
+                <w:szCs w:val="24"/>
+              </w:rPr>
+              <w:t>Class Room</w:t>
+            </w:r>
           </w:p>
         </w:tc>
       </w:tr>
@@ -2044,6 +2111,22 @@
           <w:tcPr>
             <w:tcW w:w="3192" w:type="dxa"/>
           </w:tcPr>
+          <w:p>
+            <w:pPr>
+              <w:pStyle w:val="FreeForm"/>
+              <w:rPr>
+                <w:rFonts w:ascii="Arial" w:hAnsi="Arial" w:cs="Arial"/>
+                <w:szCs w:val="24"/>
+              </w:rPr>
+            </w:pPr>
+            <w:r>
+              <w:rPr>
+                <w:rFonts w:ascii="Arial" w:hAnsi="Arial" w:cs="Arial"/>
+                <w:szCs w:val="24"/>
+              </w:rPr>
+              <w:t>Gotomeeting (links will come via Phila U email before class)</w:t>
+            </w:r>
+          </w:p>
           <w:p>
             <w:pPr>
               <w:pStyle w:val="FreeForm"/>
@@ -2118,6 +2201,13 @@
                 <w:szCs w:val="22"/>
               </w:rPr>
             </w:pPr>
+            <w:r>
+              <w:rPr>
+                <w:rFonts w:ascii="Arial" w:hAnsi="Arial" w:cs="Arial"/>
+                <w:szCs w:val="24"/>
+              </w:rPr>
+              <w:t>Class Room</w:t>
+            </w:r>
           </w:p>
         </w:tc>
       </w:tr>
@@ -2164,14 +2254,39 @@
                 <w:rFonts w:ascii="Arial" w:hAnsi="Arial" w:cs="Arial"/>
                 <w:szCs w:val="24"/>
               </w:rPr>
-              <w:t>Responsive design and an exploration of front-end frameworks</w:t>
+              <w:t>JavaScript</w:t>
             </w:r>
+            <w:r>
+              <w:rPr>
+                <w:rFonts w:ascii="Arial" w:hAnsi="Arial" w:cs="Arial"/>
+                <w:szCs w:val="24"/>
+              </w:rPr>
+              <w:t xml:space="preserve"> Concepts</w:t>
+            </w:r>
+            <w:bookmarkStart w:id="0" w:name="_GoBack"/>
+            <w:bookmarkEnd w:id="0"/>
           </w:p>
         </w:tc>
         <w:tc>
           <w:tcPr>
             <w:tcW w:w="3192" w:type="dxa"/>
           </w:tcPr>
+          <w:p>
+            <w:pPr>
+              <w:pStyle w:val="FreeForm"/>
+              <w:rPr>
+                <w:rFonts w:ascii="Arial" w:hAnsi="Arial" w:cs="Arial"/>
+                <w:szCs w:val="24"/>
+              </w:rPr>
+            </w:pPr>
+            <w:r>
+              <w:rPr>
+                <w:rFonts w:ascii="Arial" w:hAnsi="Arial" w:cs="Arial"/>
+                <w:szCs w:val="24"/>
+              </w:rPr>
+              <w:t>Gotomeeting (links will come via Phila U email before class)</w:t>
+            </w:r>
+          </w:p>
           <w:p>
             <w:pPr>
               <w:pStyle w:val="FreeForm"/>
@@ -2246,6 +2361,13 @@
                 <w:szCs w:val="22"/>
               </w:rPr>
             </w:pPr>
+            <w:r>
+              <w:rPr>
+                <w:rFonts w:ascii="Arial" w:hAnsi="Arial" w:cs="Arial"/>
+                <w:szCs w:val="24"/>
+              </w:rPr>
+              <w:t>Class Room</w:t>
+            </w:r>
           </w:p>
         </w:tc>
       </w:tr>
@@ -2292,7 +2414,7 @@
                 <w:rFonts w:ascii="Arial" w:hAnsi="Arial" w:cs="Arial"/>
                 <w:szCs w:val="24"/>
               </w:rPr>
-              <w:t>Intro to programming concepts with JavaScript</w:t>
+              <w:t>Intro to Ruby on Rails</w:t>
             </w:r>
           </w:p>
         </w:tc>
@@ -2310,6 +2432,13 @@
                 <w:szCs w:val="22"/>
               </w:rPr>
             </w:pPr>
+            <w:r>
+              <w:rPr>
+                <w:rFonts w:ascii="Arial" w:hAnsi="Arial" w:cs="Arial"/>
+                <w:szCs w:val="24"/>
+              </w:rPr>
+              <w:t>Class Room</w:t>
+            </w:r>
           </w:p>
         </w:tc>
       </w:tr>
@@ -2354,7 +2483,7 @@
                 <w:rFonts w:ascii="Arial" w:hAnsi="Arial" w:cs="Arial"/>
                 <w:szCs w:val="24"/>
               </w:rPr>
-              <w:t>Object oriented programming in JavaScript</w:t>
+              <w:t>Crafting a middle tier with Ruby</w:t>
             </w:r>
           </w:p>
         </w:tc>
@@ -2372,6 +2501,13 @@
                 <w:szCs w:val="22"/>
               </w:rPr>
             </w:pPr>
+            <w:r>
+              <w:rPr>
+                <w:rFonts w:ascii="Arial" w:hAnsi="Arial" w:cs="Arial"/>
+                <w:szCs w:val="24"/>
+              </w:rPr>
+              <w:t>Class Room</w:t>
+            </w:r>
           </w:p>
         </w:tc>
       </w:tr>
@@ -2411,23 +2547,32 @@
             </w:pPr>
             <w:r>
               <w:rPr>
-                <w:rFonts w:ascii="Arial" w:hAnsi="Arial"/>
+                <w:rFonts w:ascii="Arial" w:hAnsi="Arial" w:cs="Arial"/>
               </w:rPr>
-              <w:t>Web performance concepts and tools</w:t>
+              <w:t>Responsive design and an exploration of front-end frameworks</w:t>
             </w:r>
-          </w:p>
-          <w:p>
-            <w:pPr>
-              <w:rPr>
-                <w:rFonts w:ascii="Arial" w:hAnsi="Arial"/>
-              </w:rPr>
-            </w:pPr>
           </w:p>
         </w:tc>
         <w:tc>
           <w:tcPr>
             <w:tcW w:w="3192" w:type="dxa"/>
           </w:tcPr>
+          <w:p>
+            <w:pPr>
+              <w:pStyle w:val="FreeForm"/>
+              <w:rPr>
+                <w:rFonts w:ascii="Arial" w:hAnsi="Arial" w:cs="Arial"/>
+                <w:szCs w:val="24"/>
+              </w:rPr>
+            </w:pPr>
+            <w:r>
+              <w:rPr>
+                <w:rFonts w:ascii="Arial" w:hAnsi="Arial" w:cs="Arial"/>
+                <w:szCs w:val="24"/>
+              </w:rPr>
+              <w:t>Gotomeeting (links will come via Phila U email before class)</w:t>
+            </w:r>
+          </w:p>
           <w:p>
             <w:pPr>
               <w:pStyle w:val="FreeForm"/>
@@ -2479,8 +2624,15 @@
               <w:rPr>
                 <w:rFonts w:ascii="Arial" w:hAnsi="Arial"/>
               </w:rPr>
-              <w:t>Hands on web performance optimization</w:t>
+              <w:t>Web performance concepts and tools</w:t>
             </w:r>
+          </w:p>
+          <w:p>
+            <w:pPr>
+              <w:rPr>
+                <w:rFonts w:ascii="Arial" w:hAnsi="Arial"/>
+              </w:rPr>
+            </w:pPr>
           </w:p>
         </w:tc>
         <w:tc>
@@ -2497,6 +2649,13 @@
                 <w:szCs w:val="22"/>
               </w:rPr>
             </w:pPr>
+            <w:r>
+              <w:rPr>
+                <w:rFonts w:ascii="Arial" w:hAnsi="Arial" w:cs="Arial"/>
+                <w:szCs w:val="24"/>
+              </w:rPr>
+              <w:t>Class Room</w:t>
+            </w:r>
           </w:p>
         </w:tc>
       </w:tr>
@@ -2556,6 +2715,13 @@
                 <w:szCs w:val="22"/>
               </w:rPr>
             </w:pPr>
+            <w:r>
+              <w:rPr>
+                <w:rFonts w:ascii="Arial" w:hAnsi="Arial" w:cs="Arial"/>
+                <w:szCs w:val="24"/>
+              </w:rPr>
+              <w:t>Class Room</w:t>
+            </w:r>
           </w:p>
         </w:tc>
       </w:tr>
@@ -2574,6 +2740,7 @@
         <w:showingPlcHdr/>
         <w:text/>
       </w:sdtPr>
+      <w:sdtEndPr/>
       <w:sdtContent>
         <w:p>
           <w:pPr>
@@ -2652,6 +2819,7 @@
           <w:sz w:val="22"/>
           <w:szCs w:val="22"/>
         </w:rPr>
+        <w:lastRenderedPageBreak/>
         <w:t>Acade</w:t>
       </w:r>
       <w:r>
@@ -5441,7 +5609,6 @@
           <w:sz w:val="22"/>
           <w:szCs w:val="22"/>
         </w:rPr>
-        <w:lastRenderedPageBreak/>
         <w:t>s</w:t>
       </w:r>
       <w:r>
@@ -8539,6 +8706,7 @@
         </w:placeholder>
         <w:showingPlcHdr/>
       </w:sdtPr>
+      <w:sdtEndPr/>
       <w:sdtContent>
         <w:p>
           <w:pPr>
@@ -14928,6 +15096,7 @@
         <w:showingPlcHdr/>
         <w:text/>
       </w:sdtPr>
+      <w:sdtEndPr/>
       <w:sdtContent>
         <w:p>
           <w:pPr>
@@ -18826,6 +18995,7 @@
           <w:sz w:val="22"/>
           <w:szCs w:val="22"/>
         </w:rPr>
+        <w:lastRenderedPageBreak/>
         <w:t xml:space="preserve">The Learning and Advising Center </w:t>
       </w:r>
       <w:r>
@@ -21496,7 +21666,6 @@
           <w:sz w:val="22"/>
           <w:szCs w:val="22"/>
         </w:rPr>
-        <w:lastRenderedPageBreak/>
         <w:t>Techno</w:t>
       </w:r>
       <w:r>
@@ -30494,6 +30663,7 @@
   <w:style w:type="character" w:default="1" w:styleId="DefaultParagraphFont">
     <w:name w:val="Default Paragraph Font"/>
     <w:uiPriority w:val="1"/>
+    <w:semiHidden/>
     <w:unhideWhenUsed/>
   </w:style>
   <w:style w:type="table" w:default="1" w:styleId="TableNormal">
@@ -30836,6 +31006,7 @@
   <w:style w:type="character" w:default="1" w:styleId="DefaultParagraphFont">
     <w:name w:val="Default Paragraph Font"/>
     <w:uiPriority w:val="1"/>
+    <w:semiHidden/>
     <w:unhideWhenUsed/>
   </w:style>
   <w:style w:type="table" w:default="1" w:styleId="TableNormal">
@@ -31186,7 +31357,7 @@
     <w:charset w:val="00"/>
     <w:family w:val="auto"/>
     <w:pitch w:val="variable"/>
-    <w:sig w:usb0="E0002AFF" w:usb1="C0007841" w:usb2="00000009" w:usb3="00000000" w:csb0="000001FF" w:csb1="00000000"/>
+    <w:sig w:usb0="00000003" w:usb1="00000000" w:usb2="00000000" w:usb3="00000000" w:csb0="00000001" w:csb1="00000000"/>
   </w:font>
   <w:font w:name="Lucida Grande">
     <w:panose1 w:val="020B0600040502020204"/>
@@ -31199,7 +31370,7 @@
     <w:charset w:val="4E"/>
     <w:family w:val="auto"/>
     <w:pitch w:val="variable"/>
-    <w:sig w:usb0="E00002FF" w:usb1="7AC7FFFF" w:usb2="00000012" w:usb3="00000000" w:csb0="0002000D" w:csb1="00000000"/>
+    <w:sig w:usb0="00000001" w:usb1="08070000" w:usb2="00000010" w:usb3="00000000" w:csb0="00020000" w:csb1="00000000"/>
   </w:font>
   <w:font w:name="Symbol">
     <w:panose1 w:val="00000000000000000000"/>
@@ -31213,7 +31384,7 @@
     <w:charset w:val="00"/>
     <w:family w:val="auto"/>
     <w:pitch w:val="variable"/>
-    <w:sig w:usb0="E0002AFF" w:usb1="C0007843" w:usb2="00000009" w:usb3="00000000" w:csb0="000001FF" w:csb1="00000000"/>
+    <w:sig w:usb0="00000003" w:usb1="00000000" w:usb2="00000000" w:usb3="00000000" w:csb0="00000001" w:csb1="00000000"/>
   </w:font>
   <w:font w:name="Wingdings">
     <w:panose1 w:val="05000000000000000000"/>
@@ -31227,7 +31398,7 @@
     <w:charset w:val="00"/>
     <w:family w:val="auto"/>
     <w:pitch w:val="variable"/>
-    <w:sig w:usb0="E00002FF" w:usb1="5000785B" w:usb2="00000000" w:usb3="00000000" w:csb0="0000019F" w:csb1="00000000"/>
+    <w:sig w:usb0="00000003" w:usb1="00000000" w:usb2="00000000" w:usb3="00000000" w:csb0="00000001" w:csb1="00000000"/>
   </w:font>
   <w:font w:name="Tahoma">
     <w:panose1 w:val="020B0604030504040204"/>
@@ -31241,47 +31412,51 @@
     <w:charset w:val="00"/>
     <w:family w:val="auto"/>
     <w:pitch w:val="variable"/>
-    <w:sig w:usb0="E10002FF" w:usb1="4000ACFF" w:usb2="00000009" w:usb3="00000000" w:csb0="0000019F" w:csb1="00000000"/>
+    <w:sig w:usb0="00000003" w:usb1="00000000" w:usb2="00000000" w:usb3="00000000" w:csb0="00000001" w:csb1="00000000"/>
   </w:font>
   <w:font w:name="Verdana">
     <w:panose1 w:val="020B0604030504040204"/>
     <w:charset w:val="00"/>
     <w:family w:val="auto"/>
     <w:pitch w:val="variable"/>
-    <w:sig w:usb0="A10006FF" w:usb1="4000205B" w:usb2="00000010" w:usb3="00000000" w:csb0="0000019F" w:csb1="00000000"/>
+    <w:sig w:usb0="00000003" w:usb1="00000000" w:usb2="00000000" w:usb3="00000000" w:csb0="00000001" w:csb1="00000000"/>
   </w:font>
   <w:font w:name="Arial">
     <w:panose1 w:val="020B0604020202020204"/>
     <w:charset w:val="00"/>
     <w:family w:val="auto"/>
     <w:pitch w:val="variable"/>
-    <w:sig w:usb0="E0002AFF" w:usb1="C0007843" w:usb2="00000009" w:usb3="00000000" w:csb0="000001FF" w:csb1="00000000"/>
+    <w:sig w:usb0="00000003" w:usb1="00000000" w:usb2="00000000" w:usb3="00000000" w:csb0="00000001" w:csb1="00000000"/>
   </w:font>
   <w:font w:name="ＭＳ ゴシック">
-    <w:charset w:val="4E"/>
-    <w:family w:val="auto"/>
-    <w:pitch w:val="variable"/>
-    <w:sig w:usb0="E00002FF" w:usb1="6AC7FDFB" w:usb2="00000012" w:usb3="00000000" w:csb0="0002009F" w:csb1="00000000"/>
+    <w:panose1 w:val="00000000000000000000"/>
+    <w:charset w:val="80"/>
+    <w:family w:val="modern"/>
+    <w:notTrueType/>
+    <w:pitch w:val="fixed"/>
+    <w:sig w:usb0="00000001" w:usb1="08070000" w:usb2="00000010" w:usb3="00000000" w:csb0="00020000" w:csb1="00000000"/>
   </w:font>
   <w:font w:name="Calibri Light">
     <w:panose1 w:val="020F0302020204030204"/>
     <w:charset w:val="00"/>
     <w:family w:val="auto"/>
     <w:pitch w:val="variable"/>
-    <w:sig w:usb0="A00002EF" w:usb1="4000207B" w:usb2="00000000" w:usb3="00000000" w:csb0="0000009F" w:csb1="00000000"/>
+    <w:sig w:usb0="00000003" w:usb1="00000000" w:usb2="00000000" w:usb3="00000000" w:csb0="00000001" w:csb1="00000000"/>
   </w:font>
   <w:font w:name="ＭＳ 明朝">
-    <w:charset w:val="4E"/>
-    <w:family w:val="auto"/>
-    <w:pitch w:val="variable"/>
-    <w:sig w:usb0="E00002FF" w:usb1="6AC7FDFB" w:usb2="00000012" w:usb3="00000000" w:csb0="0002009F" w:csb1="00000000"/>
+    <w:panose1 w:val="00000000000000000000"/>
+    <w:charset w:val="80"/>
+    <w:family w:val="roman"/>
+    <w:notTrueType/>
+    <w:pitch w:val="fixed"/>
+    <w:sig w:usb0="00000001" w:usb1="08070000" w:usb2="00000010" w:usb3="00000000" w:csb0="00020000" w:csb1="00000000"/>
   </w:font>
   <w:font w:name="Cambria">
     <w:panose1 w:val="02040503050406030204"/>
     <w:charset w:val="00"/>
     <w:family w:val="auto"/>
     <w:pitch w:val="variable"/>
-    <w:sig w:usb0="E00002FF" w:usb1="400004FF" w:usb2="00000000" w:usb3="00000000" w:csb0="0000019F" w:csb1="00000000"/>
+    <w:sig w:usb0="00000003" w:usb1="00000000" w:usb2="00000000" w:usb3="00000000" w:csb0="00000001" w:csb1="00000000"/>
   </w:font>
 </w:fonts>
 </file>
@@ -31300,6 +31475,7 @@
   </w:compat>
   <w:rsids>
     <w:rsidRoot w:val="006B117B"/>
+    <w:rsid w:val="00117484"/>
     <w:rsid w:val="00326A30"/>
     <w:rsid w:val="00542D4F"/>
     <w:rsid w:val="006B117B"/>

</xml_diff>